<commit_message>
Remove TANIMLAR.jpg and update Kodlar.docx
Deleted the TANIMLAR.jpg image from the ALV directory and updated the contents of Kodlar.docx.
</commit_message>
<xml_diff>
--- a/Kodlar.docx
+++ b/Kodlar.docx
@@ -40,11 +40,6 @@
     <w:p>
       <w:r>
         <w:t>SE91</w:t>
-      </w:r>
-    </w:p>
-    <w:p>
-      <w:r>
-        <w:t>SE80</w:t>
       </w:r>
     </w:p>
     <w:p/>

</xml_diff>

<commit_message>
Reorganize ABAP samples and add .abap files
Remove legacy binaries and plain files, add properly named .abap source files and reorganize sample code. PRATIK01 and PRATIK02 ABAP programs were added (PRATIK01.abap, ZPRATIK02.abap) replacing older non-.abap entries; TEMEL now contains ZTEMEL.abap and ZOPENSQLSORULARI.abap (SQL sample moved/renamed and cleaned up with corrected literals and comments). Renames applied for TEMEL/ZEVENT and TEMEL/ZVERIGIRIS to include .abap extensions. Also add a presentation (Tanımlar.pptx) and a temporary Office file (~$Kodlar.docx); update binary Kodlar.docx. Deletes remove old artifact files that were superseded by the new .abap sources.
</commit_message>
<xml_diff>
--- a/Kodlar.docx
+++ b/Kodlar.docx
@@ -4,19 +4,41 @@
   <w:body>
     <w:p>
       <w:r>
-        <w:t>SE16N</w:t>
+        <w:t>SE38</w:t>
+      </w:r>
+      <w:r>
+        <w:tab/>
+        <w:t xml:space="preserve"> Program oluşturma.</w:t>
       </w:r>
     </w:p>
     <w:p>
       <w:r>
-        <w:t>SE38</w:t>
+        <w:t xml:space="preserve"> </w:t>
+      </w:r>
+      <w:r>
+        <w:t>SE11</w:t>
+      </w:r>
+      <w:r>
+        <w:tab/>
+        <w:t xml:space="preserve"> Tablo,domain,data element</w:t>
+      </w:r>
+      <w:r>
+        <w:t>,structure</w:t>
+      </w:r>
+      <w:r>
+        <w:t>.</w:t>
       </w:r>
     </w:p>
     <w:p>
       <w:r>
-        <w:t>SE11</w:t>
+        <w:t>SE16N</w:t>
+      </w:r>
+      <w:r>
+        <w:t xml:space="preserve"> Tablo görüntüleme,editleme</w:t>
       </w:r>
     </w:p>
+    <w:p/>
+    <w:p/>
     <w:p>
       <w:r>
         <w:t>SE80</w:t>

</xml_diff>

<commit_message>
Add samples, fix ABAP includes and messages
Rename function modules to .abap, fix corrupted Turkish characters in messages, and update function logic/messages. Add new sample reports: PRATİK login (ZLOGIN.abap) and rewritten ZPRATIK03.abap with proper zero-division checks and clearer form usage. Replace legacy include with TEMEL/ZINCLUDE.abap (adds shared forms) and update TEMEL/ZEVENT.abap to call the new forms. Remove old legacy files and update binary docs/presentations (Kodlar.docx, Tanımlar.pptx). Overall: cleanup, encoding fixes, and new/clarified sample code.
</commit_message>
<xml_diff>
--- a/Kodlar.docx
+++ b/Kodlar.docx
@@ -36,19 +36,27 @@
       <w:r>
         <w:t xml:space="preserve"> Tablo görüntüleme,editleme</w:t>
       </w:r>
+      <w:r>
+        <w:t>.</w:t>
+      </w:r>
+    </w:p>
+    <w:p>
+      <w:r>
+        <w:t>SE80</w:t>
+      </w:r>
+      <w:r>
+        <w:t xml:space="preserve">  Fonksiyon group.</w:t>
+      </w:r>
+    </w:p>
+    <w:p>
+      <w:r>
+        <w:t>SE37</w:t>
+      </w:r>
+      <w:r>
+        <w:t xml:space="preserve">  Fonksiyon modüle.</w:t>
+      </w:r>
     </w:p>
     <w:p/>
-    <w:p/>
-    <w:p>
-      <w:r>
-        <w:t>SE80</w:t>
-      </w:r>
-    </w:p>
-    <w:p>
-      <w:r>
-        <w:t>SE37</w:t>
-      </w:r>
-    </w:p>
     <w:p>
       <w:r>
         <w:t>SE24</w:t>

</xml_diff>